<commit_message>
small modification to last commit
</commit_message>
<xml_diff>
--- a/myWeb/content/About_Us - Peter Ding.docx
+++ b/myWeb/content/About_Us - Peter Ding.docx
@@ -3,13 +3,10 @@
 <w:document xmlns:wpc="http://schemas.microsoft.com/office/word/2010/wordprocessingCanvas" xmlns:mo="http://schemas.microsoft.com/office/mac/office/2008/main" xmlns:mc="http://schemas.openxmlformats.org/markup-compatibility/2006" xmlns:mv="urn:schemas-microsoft-com:mac:vml" xmlns:o="urn:schemas-microsoft-com:office:office" xmlns:r="http://schemas.openxmlformats.org/officeDocument/2006/relationships" xmlns:m="http://schemas.openxmlformats.org/officeDocument/2006/math" xmlns:v="urn:schemas-microsoft-com:vml" xmlns:wp14="http://schemas.microsoft.com/office/word/2010/wordprocessingDrawing" xmlns:wp="http://schemas.openxmlformats.org/drawingml/2006/wordprocessingDrawing" xmlns:w10="urn:schemas-microsoft-com:office:word" xmlns:w="http://schemas.openxmlformats.org/wordprocessingml/2006/main" xmlns:w14="http://schemas.microsoft.com/office/word/2010/wordml" xmlns:w15="http://schemas.microsoft.com/office/word/2012/wordml" xmlns:wpg="http://schemas.microsoft.com/office/word/2010/wordprocessingGroup" xmlns:wpi="http://schemas.microsoft.com/office/word/2010/wordprocessingInk" xmlns:wne="http://schemas.microsoft.com/office/word/2006/wordml" xmlns:wps="http://schemas.microsoft.com/office/word/2010/wordprocessingShape" mc:Ignorable="w14 w15 wp14">
   <w:body>
     <w:p>
-      <w:pPr>
-        <w:rPr>
-          <w:rFonts w:hint="eastAsia"/>
-        </w:rPr>
-      </w:pPr>
       <w:bookmarkStart w:id="0" w:name="OLE_LINK2"/>
       <w:bookmarkStart w:id="1" w:name="OLE_LINK3"/>
+      <w:bookmarkStart w:id="2" w:name="OLE_LINK6"/>
+      <w:bookmarkStart w:id="3" w:name="OLE_LINK7"/>
       <w:r>
         <w:rPr>
           <w:rFonts w:hint="eastAsia"/>
@@ -17,258 +14,180 @@
         <w:t>About Us</w:t>
       </w:r>
     </w:p>
+    <w:p/>
+    <w:p>
+      <w:r>
+        <w:rPr>
+          <w:rFonts w:hint="eastAsia"/>
+        </w:rPr>
+        <w:t xml:space="preserve">This is a project for writing 50. </w:t>
+      </w:r>
+    </w:p>
+    <w:p/>
+    <w:p>
+      <w:r>
+        <w:rPr>
+          <w:rFonts w:hint="eastAsia"/>
+        </w:rPr>
+        <w:t>The purpose of this website is to</w:t>
+      </w:r>
+      <w:r>
+        <w:t xml:space="preserve"> solve problems, raise awareness, and gain</w:t>
+      </w:r>
+      <w:r>
+        <w:t xml:space="preserve"> influence</w:t>
+      </w:r>
+      <w:r>
+        <w:rPr>
+          <w:rFonts w:hint="eastAsia"/>
+        </w:rPr>
+        <w:t xml:space="preserve"> over artificial intelligence issue.</w:t>
+      </w:r>
+    </w:p>
+    <w:p/>
+    <w:p>
+      <w:r>
+        <w:rPr>
+          <w:rFonts w:hint="eastAsia"/>
+        </w:rPr>
+        <w:t xml:space="preserve">Each group member worked on eight different materials </w:t>
+      </w:r>
+    </w:p>
+    <w:p/>
+    <w:p>
+      <w:r>
+        <w:rPr>
+          <w:rFonts w:hint="eastAsia"/>
+        </w:rPr>
+        <w:t xml:space="preserve">Peter Ding </w:t>
+      </w:r>
+      <w:r>
+        <w:t>–</w:t>
+      </w:r>
+      <w:r>
+        <w:rPr>
+          <w:rFonts w:hint="eastAsia"/>
+        </w:rPr>
+        <w:t xml:space="preserve"> a website and a paper </w:t>
+      </w:r>
+      <w:r>
+        <w:t>analyzing</w:t>
+      </w:r>
+      <w:r>
+        <w:rPr>
+          <w:rFonts w:hint="eastAsia"/>
+        </w:rPr>
+        <w:t xml:space="preserve"> relation between AI and economy</w:t>
+      </w:r>
+    </w:p>
+    <w:p>
+      <w:proofErr w:type="spellStart"/>
+      <w:r>
+        <w:rPr>
+          <w:rFonts w:hint="eastAsia"/>
+        </w:rPr>
+        <w:t>Ziang</w:t>
+      </w:r>
+      <w:proofErr w:type="spellEnd"/>
+      <w:r>
+        <w:rPr>
+          <w:rFonts w:hint="eastAsia"/>
+        </w:rPr>
+        <w:t xml:space="preserve"> Gao </w:t>
+      </w:r>
+      <w:r>
+        <w:t>–</w:t>
+      </w:r>
+      <w:r>
+        <w:rPr>
+          <w:rFonts w:hint="eastAsia"/>
+        </w:rPr>
+        <w:t xml:space="preserve"> </w:t>
+      </w:r>
+      <w:r>
+        <w:t>infographics</w:t>
+      </w:r>
+      <w:r>
+        <w:rPr>
+          <w:rFonts w:hint="eastAsia"/>
+        </w:rPr>
+        <w:t xml:space="preserve"> and a paper analyzing the safety concern of AI</w:t>
+      </w:r>
+    </w:p>
+    <w:p>
+      <w:proofErr w:type="spellStart"/>
+      <w:r>
+        <w:rPr>
+          <w:rFonts w:hint="eastAsia"/>
+        </w:rPr>
+        <w:t>Xingyu</w:t>
+      </w:r>
+      <w:proofErr w:type="spellEnd"/>
+      <w:r>
+        <w:rPr>
+          <w:rFonts w:hint="eastAsia"/>
+        </w:rPr>
+        <w:t xml:space="preserve"> Zhao </w:t>
+      </w:r>
+      <w:r>
+        <w:t>–</w:t>
+      </w:r>
+      <w:r>
+        <w:rPr>
+          <w:rFonts w:hint="eastAsia"/>
+        </w:rPr>
+        <w:t xml:space="preserve"> a poster and a paper favor AI benefits</w:t>
+      </w:r>
+    </w:p>
+    <w:p>
+      <w:proofErr w:type="spellStart"/>
+      <w:r>
+        <w:rPr>
+          <w:rFonts w:hint="eastAsia"/>
+        </w:rPr>
+        <w:t>Yingchao</w:t>
+      </w:r>
+      <w:proofErr w:type="spellEnd"/>
+      <w:r>
+        <w:rPr>
+          <w:rFonts w:hint="eastAsia"/>
+        </w:rPr>
+        <w:t xml:space="preserve"> Zhu </w:t>
+      </w:r>
+      <w:r>
+        <w:t>–</w:t>
+      </w:r>
+      <w:r>
+        <w:rPr>
+          <w:rFonts w:hint="eastAsia"/>
+        </w:rPr>
+        <w:t xml:space="preserve"> a poster and debating texts</w:t>
+      </w:r>
+    </w:p>
+    <w:p/>
+    <w:p>
+      <w:r>
+        <w:rPr>
+          <w:rFonts w:hint="eastAsia"/>
+        </w:rPr>
+        <w:t xml:space="preserve">Thanks to our professor, Kevin Moore, </w:t>
+      </w:r>
+      <w:bookmarkStart w:id="4" w:name="OLE_LINK4"/>
+      <w:bookmarkStart w:id="5" w:name="OLE_LINK5"/>
+      <w:r>
+        <w:rPr>
+          <w:rFonts w:hint="eastAsia"/>
+        </w:rPr>
+        <w:t>for this opportunity to present our idea.</w:t>
+      </w:r>
+      <w:bookmarkEnd w:id="4"/>
+      <w:bookmarkEnd w:id="5"/>
+    </w:p>
+    <w:p/>
     <w:p>
       <w:pPr>
         <w:rPr>
-          <w:rFonts w:hint="eastAsia"/>
-        </w:rPr>
-      </w:pPr>
-    </w:p>
-    <w:p>
-      <w:pPr>
-        <w:rPr>
-          <w:rFonts w:hint="eastAsia"/>
-        </w:rPr>
-      </w:pPr>
-      <w:r>
-        <w:rPr>
-          <w:rFonts w:hint="eastAsia"/>
-        </w:rPr>
-        <w:t xml:space="preserve">This is a project for writing 50. </w:t>
-      </w:r>
-    </w:p>
-    <w:p>
-      <w:pPr>
-        <w:rPr>
-          <w:rFonts w:hint="eastAsia"/>
-        </w:rPr>
-      </w:pPr>
-    </w:p>
-    <w:p>
-      <w:pPr>
-        <w:rPr>
-          <w:rFonts w:hint="eastAsia"/>
-        </w:rPr>
-      </w:pPr>
-      <w:r>
-        <w:rPr>
-          <w:rFonts w:hint="eastAsia"/>
-        </w:rPr>
-        <w:t>The purpose of this website is to</w:t>
-      </w:r>
-      <w:r>
-        <w:t xml:space="preserve"> solve problems, raise awareness, and gain</w:t>
-      </w:r>
-      <w:r>
-        <w:t xml:space="preserve"> influence</w:t>
-      </w:r>
-      <w:r>
-        <w:rPr>
-          <w:rFonts w:hint="eastAsia"/>
-        </w:rPr>
-        <w:t xml:space="preserve"> over artificial intelligence issue.</w:t>
-      </w:r>
-    </w:p>
-    <w:p>
-      <w:pPr>
-        <w:rPr>
-          <w:rFonts w:hint="eastAsia"/>
-        </w:rPr>
-      </w:pPr>
-    </w:p>
-    <w:p>
-      <w:pPr>
-        <w:rPr>
-          <w:rFonts w:hint="eastAsia"/>
-        </w:rPr>
-      </w:pPr>
-      <w:r>
-        <w:rPr>
-          <w:rFonts w:hint="eastAsia"/>
-        </w:rPr>
-        <w:t xml:space="preserve">Each group member worked on eight different materials </w:t>
-      </w:r>
-    </w:p>
-    <w:p>
-      <w:pPr>
-        <w:rPr>
-          <w:rFonts w:hint="eastAsia"/>
-        </w:rPr>
-      </w:pPr>
-    </w:p>
-    <w:p>
-      <w:pPr>
-        <w:rPr>
-          <w:rFonts w:hint="eastAsia"/>
-        </w:rPr>
-      </w:pPr>
-      <w:r>
-        <w:rPr>
-          <w:rFonts w:hint="eastAsia"/>
-        </w:rPr>
-        <w:t xml:space="preserve">Peter Ding </w:t>
-      </w:r>
-      <w:r>
-        <w:t>–</w:t>
-      </w:r>
-      <w:r>
-        <w:rPr>
-          <w:rFonts w:hint="eastAsia"/>
-        </w:rPr>
-        <w:t xml:space="preserve"> a website and a paper </w:t>
-      </w:r>
-      <w:r>
-        <w:t>analyzing</w:t>
-      </w:r>
-      <w:r>
-        <w:rPr>
-          <w:rFonts w:hint="eastAsia"/>
-        </w:rPr>
-        <w:t xml:space="preserve"> relation between AI and economy</w:t>
-      </w:r>
-    </w:p>
-    <w:p>
-      <w:pPr>
-        <w:rPr>
-          <w:rFonts w:hint="eastAsia"/>
-        </w:rPr>
-      </w:pPr>
-      <w:proofErr w:type="spellStart"/>
-      <w:r>
-        <w:rPr>
-          <w:rFonts w:hint="eastAsia"/>
-        </w:rPr>
-        <w:t>Ziang</w:t>
-      </w:r>
-      <w:proofErr w:type="spellEnd"/>
-      <w:r>
-        <w:rPr>
-          <w:rFonts w:hint="eastAsia"/>
-        </w:rPr>
-        <w:t xml:space="preserve"> Gao </w:t>
-      </w:r>
-      <w:r>
-        <w:t>–</w:t>
-      </w:r>
-      <w:r>
-        <w:rPr>
-          <w:rFonts w:hint="eastAsia"/>
-        </w:rPr>
-        <w:t xml:space="preserve"> </w:t>
-      </w:r>
-      <w:r>
-        <w:t>infographics</w:t>
-      </w:r>
-      <w:r>
-        <w:rPr>
-          <w:rFonts w:hint="eastAsia"/>
-        </w:rPr>
-        <w:t xml:space="preserve"> and a paper analyzing the safety concern of AI</w:t>
-      </w:r>
-    </w:p>
-    <w:p>
-      <w:pPr>
-        <w:rPr>
-          <w:rFonts w:hint="eastAsia"/>
-        </w:rPr>
-      </w:pPr>
-      <w:proofErr w:type="spellStart"/>
-      <w:r>
-        <w:rPr>
-          <w:rFonts w:hint="eastAsia"/>
-        </w:rPr>
-        <w:t>Xingyu</w:t>
-      </w:r>
-      <w:proofErr w:type="spellEnd"/>
-      <w:r>
-        <w:rPr>
-          <w:rFonts w:hint="eastAsia"/>
-        </w:rPr>
-        <w:t xml:space="preserve"> Zhao </w:t>
-      </w:r>
-      <w:r>
-        <w:t>–</w:t>
-      </w:r>
-      <w:r>
-        <w:rPr>
-          <w:rFonts w:hint="eastAsia"/>
-        </w:rPr>
-        <w:t xml:space="preserve"> a poster and a paper favor AI benefits</w:t>
-      </w:r>
-    </w:p>
-    <w:p>
-      <w:pPr>
-        <w:rPr>
-          <w:rFonts w:hint="eastAsia"/>
-        </w:rPr>
-      </w:pPr>
-      <w:proofErr w:type="spellStart"/>
-      <w:r>
-        <w:rPr>
-          <w:rFonts w:hint="eastAsia"/>
-        </w:rPr>
-        <w:t>Yingchao</w:t>
-      </w:r>
-      <w:proofErr w:type="spellEnd"/>
-      <w:r>
-        <w:rPr>
-          <w:rFonts w:hint="eastAsia"/>
-        </w:rPr>
-        <w:t xml:space="preserve"> Zhu </w:t>
-      </w:r>
-      <w:r>
-        <w:t>–</w:t>
-      </w:r>
-      <w:r>
-        <w:rPr>
-          <w:rFonts w:hint="eastAsia"/>
-        </w:rPr>
-        <w:t xml:space="preserve"> a poster and debating texts</w:t>
-      </w:r>
-    </w:p>
-    <w:p>
-      <w:pPr>
-        <w:rPr>
-          <w:rFonts w:hint="eastAsia"/>
-        </w:rPr>
-      </w:pPr>
-    </w:p>
-    <w:p>
-      <w:pPr>
-        <w:rPr>
-          <w:rFonts w:hint="eastAsia"/>
-        </w:rPr>
-      </w:pPr>
-      <w:r>
-        <w:rPr>
-          <w:rFonts w:hint="eastAsia"/>
-        </w:rPr>
-        <w:t xml:space="preserve">Thanks to our professor, Kevin Moore, </w:t>
-      </w:r>
-      <w:bookmarkStart w:id="2" w:name="OLE_LINK4"/>
-      <w:bookmarkStart w:id="3" w:name="OLE_LINK5"/>
-      <w:bookmarkStart w:id="4" w:name="_GoBack"/>
-      <w:r>
-        <w:rPr>
-          <w:rFonts w:hint="eastAsia"/>
-        </w:rPr>
-        <w:t>for this opportunity to present our idea.</w:t>
-      </w:r>
-      <w:bookmarkEnd w:id="2"/>
-      <w:bookmarkEnd w:id="3"/>
-      <w:bookmarkEnd w:id="4"/>
-    </w:p>
-    <w:p>
-      <w:pPr>
-        <w:rPr>
-          <w:rFonts w:hint="eastAsia"/>
-        </w:rPr>
-      </w:pPr>
-    </w:p>
-    <w:p>
-      <w:pPr>
-        <w:rPr>
-          <w:rFonts w:hint="eastAsia"/>
+          <w:rFonts w:ascii="Times New Roman" w:eastAsia="Times New Roman" w:hAnsi="Times New Roman" w:cs="Times New Roman"/>
         </w:rPr>
       </w:pPr>
       <w:r>
@@ -283,25 +202,20 @@
       <w:hyperlink r:id="rId4" w:history="1">
         <w:r>
           <w:rPr>
-            <w:rStyle w:val="Hyperlink"/>
+            <w:rFonts w:ascii="Baskerville" w:eastAsia="Times New Roman" w:hAnsi="Baskerville" w:cs="Times New Roman"/>
+            <w:b/>
+            <w:bCs/>
+            <w:color w:val="28B2C5"/>
           </w:rPr>
-          <w:t>https://prezi.com/p/g6ht2ffimzro/</w:t>
+          <w:t>https://prezi.com/view/OSG630MbTp201ykhDNd5/</w:t>
         </w:r>
       </w:hyperlink>
     </w:p>
     <w:p>
-      <w:pPr>
-        <w:rPr>
-          <w:rFonts w:hint="eastAsia"/>
-        </w:rPr>
-      </w:pPr>
-    </w:p>
-    <w:p>
-      <w:pPr>
-        <w:rPr>
-          <w:rFonts w:hint="eastAsia"/>
-        </w:rPr>
-      </w:pPr>
+      <w:bookmarkStart w:id="6" w:name="_GoBack"/>
+      <w:bookmarkEnd w:id="6"/>
+    </w:p>
+    <w:p>
       <w:r>
         <w:rPr>
           <w:rFonts w:hint="eastAsia"/>
@@ -331,15 +245,11 @@
         </w:r>
       </w:hyperlink>
     </w:p>
-    <w:p>
-      <w:pPr>
-        <w:rPr>
-          <w:rFonts w:hint="eastAsia"/>
-        </w:rPr>
-      </w:pPr>
-    </w:p>
+    <w:p/>
     <w:bookmarkEnd w:id="0"/>
     <w:bookmarkEnd w:id="1"/>
+    <w:bookmarkEnd w:id="2"/>
+    <w:bookmarkEnd w:id="3"/>
     <w:sectPr>
       <w:pgSz w:w="12240" w:h="15840"/>
       <w:pgMar w:top="1440" w:right="1440" w:bottom="1440" w:left="1440" w:header="720" w:footer="720" w:gutter="0"/>

</xml_diff>